<commit_message>
Bachelor bis zur Implementierung Fehlt: Produktion und Zusammenfassung
</commit_message>
<xml_diff>
--- a/Bachelor/Bachelorarbeit_2017_06_15.docx
+++ b/Bachelor/Bachelorarbeit_2017_06_15.docx
@@ -779,8 +779,8 @@
         <w:br w:type="page"/>
       </w:r>
     </w:p>
-    <w:bookmarkStart w:id="3" w:name="_Toc485826583" w:displacedByCustomXml="next"/>
-    <w:bookmarkStart w:id="4" w:name="_Toc318367886" w:displacedByCustomXml="next"/>
+    <w:bookmarkStart w:id="3" w:name="_Toc318367886" w:displacedByCustomXml="next"/>
+    <w:bookmarkStart w:id="4" w:name="_Toc485826583" w:displacedByCustomXml="next"/>
     <w:sdt>
       <w:sdtPr>
         <w:rPr>
@@ -8667,7 +8667,13 @@
     </w:p>
     <w:p>
       <w:r>
-        <w:t>In dem .NET-Framework sind keine Treiber für die Verbindung mit MySQL-Datenbanken vorhanden, deshalb sollte für dieses Modul auf frei erhältliche Software aus Open-Source-Projekten zurückgegriffen werden. Mithilfe dieser Software sollte ein Modul entwickelt werden, dass auf lokale und externe MySQL-Datenbanken zugreifen kann. Das Modul sollte die wichtigsten Befehle, wie das gefilterte Abrufen von Chemikalienlieferungen und das Eintragen von Chemikalienverbrauch, bereitstellen. Das Modul sollte dabei eine Abstraktionsschicht zwischen der Benutzeroberfläche und der Datenbank darstellen, um die Ausführung von ungewollten und potentiell schädlichen SQL-Befehlen durch die Nutzer zu verhindern.</w:t>
+        <w:t>In dem .NET-Framework</w:t>
+      </w:r>
+      <w:r>
+        <w:t xml:space="preserve"> Version 4.6</w:t>
+      </w:r>
+      <w:r>
+        <w:t xml:space="preserve"> sind keine Treiber für die Verbindung mit MySQL-Datenbanken vorhanden, deshalb sollte für dieses Modul auf frei erhältliche Software aus Open-Source-Projekten zurückgegriffen werden. Mithilfe dieser Software sollte ein Modul entwickelt werden, dass auf lokale und externe MySQL-Datenbanken zugreifen kann. Das Modul sollte die wichtigsten Befehle, wie das gefilterte Abrufen von Chemikalienlieferungen und das Eintragen von Chemikalienverbrauch, bereitstellen. Das Modul sollte dabei eine Abstraktionsschicht zwischen der Benutzeroberfläche und der Datenbank darstellen, um die Ausführung von ungewollten und potentiell schädlichen SQL-Befehlen durch die Nutzer zu verhindern.</w:t>
       </w:r>
     </w:p>
     <w:p>
@@ -8981,7 +8987,7 @@
           </w:tcPr>
           <w:p>
             <w:r>
-              <w:t>MySQL.com</w:t>
+              <w:t>Oracle Corp.</w:t>
             </w:r>
           </w:p>
         </w:tc>
@@ -9361,7 +9367,13 @@
         <w:fldChar w:fldCharType="end"/>
       </w:r>
       <w:r>
-        <w:t xml:space="preserve"> gezeigt, wurde in der finalen Struktur 4 weitere Tabellen integriert sowie jeweils ein zusätzliches Attribut in die Tabellen „</w:t>
+        <w:t xml:space="preserve"> gezeigt, wurde</w:t>
+      </w:r>
+      <w:r>
+        <w:t>n</w:t>
+      </w:r>
+      <w:r>
+        <w:t xml:space="preserve"> in der finalen Struktur 4 weitere Tabellen integriert sowie jeweils ein zusätzliches Attribut in die Tabellen „</w:t>
       </w:r>
       <w:r>
         <w:rPr>
@@ -9390,7 +9402,7 @@
       </w:r>
       <w:proofErr w:type="spellEnd"/>
       <w:r>
-        <w:t>“ implementiert, in der eine bestimmte Stoff-ID mit einer Rezept-ID verknüpft werden kann. Weiterhin wird in dieser Tabelle die benötigte Einwaagen-Menge gespeichert. Die Masse wird aus einer Gleitkommazahl und einer Einheit gebildet, wobei die Einheit in einer weiteren Tabelle gespeichert wird. Zusätzlich zu der Einheit w</w:t>
+        <w:t>“ implementiert, in der eine bestimmte Stoff-ID mit einer Rezept-ID verknüpft werden kann. Weiterhin w</w:t>
       </w:r>
       <w:r>
         <w:t>u</w:t>
@@ -9402,11 +9414,47 @@
         <w:t>e</w:t>
       </w:r>
       <w:r>
-        <w:t xml:space="preserve"> </w:t>
+        <w:t xml:space="preserve"> in dieser Tabelle die benötigte Menge gespeichert. Die Masse w</w:t>
+      </w:r>
+      <w:r>
+        <w:t>u</w:t>
+      </w:r>
+      <w:r>
+        <w:t>rd</w:t>
+      </w:r>
+      <w:r>
+        <w:t>e</w:t>
+      </w:r>
+      <w:r>
+        <w:t xml:space="preserve"> aus einer Gleitkommazahl und einer Einheit gebildet, wobei die Einheit in einer weiteren Tabelle gespeichert w</w:t>
+      </w:r>
+      <w:r>
+        <w:t>u</w:t>
+      </w:r>
+      <w:r>
+        <w:t>rd</w:t>
+      </w:r>
+      <w:r>
+        <w:t>e</w:t>
+      </w:r>
+      <w:r>
+        <w:t>. Zusätzlich zu der Einheit w</w:t>
+      </w:r>
+      <w:r>
+        <w:t>u</w:t>
+      </w:r>
+      <w:r>
+        <w:t>rd</w:t>
+      </w:r>
+      <w:r>
+        <w:t>e</w:t>
+      </w:r>
+      <w:r>
+        <w:t xml:space="preserve"> eine </w:t>
       </w:r>
       <w:r>
         <w:lastRenderedPageBreak/>
-        <w:t>eine Gleitkommazahl, „</w:t>
+        <w:t>Gleitkommazahl, „</w:t>
       </w:r>
       <w:proofErr w:type="spellStart"/>
       <w:r>
@@ -9473,7 +9521,10 @@
         <w:t xml:space="preserve"> jede registrierte Nutzung von Chemikalien aufgezeichnet, einschließlich der Menge und dem Zeitpunkt der Einwaage. Anhand der der Eint</w:t>
       </w:r>
       <w:r>
-        <w:t>räge in die Verbrauchstabelle ko</w:t>
+        <w:t>räge in die Verbrauchstabelle k</w:t>
+      </w:r>
+      <w:r>
+        <w:t>ö</w:t>
       </w:r>
       <w:r>
         <w:t>nn</w:t>
@@ -9502,7 +9553,25 @@
         <w:t>e</w:t>
       </w:r>
       <w:r>
-        <w:t xml:space="preserve"> außerdem gespeichert, welcher Bearbeiter für den Eintrag verantwortlich war. Zu den gespeicherten Stoffen können jetzt alternative Namen eingetragen werden, um die Suche nach bestimmten Chemikalien z</w:t>
+        <w:t xml:space="preserve"> außerdem gespeichert, welcher Bearbeiter für den Eintrag verantwortlich war. Zu den gespeicherten Stoffen k</w:t>
+      </w:r>
+      <w:r>
+        <w:t>o</w:t>
+      </w:r>
+      <w:r>
+        <w:t>nn</w:t>
+      </w:r>
+      <w:r>
+        <w:t>t</w:t>
+      </w:r>
+      <w:r>
+        <w:t xml:space="preserve">en </w:t>
+      </w:r>
+      <w:r>
+        <w:t>außerdem</w:t>
+      </w:r>
+      <w:r>
+        <w:t xml:space="preserve"> alternative Namen eingetragen werden, um die Suche nach bestimmten Chemikalien z</w:t>
       </w:r>
       <w:r>
         <w:t>u erleichtern. Beispielsweise ko</w:t>
@@ -9565,11 +9634,7 @@
         <w:t xml:space="preserve">waren </w:t>
       </w:r>
       <w:r>
-        <w:t xml:space="preserve">gültig, bis der Browser geschlossen </w:t>
-      </w:r>
-      <w:proofErr w:type="spellStart"/>
-      <w:r>
-        <w:t>w</w:t>
+        <w:t>gültig, bis der Browser geschlossen w</w:t>
       </w:r>
       <w:r>
         <w:t>u</w:t>
@@ -9577,7 +9642,9 @@
       <w:r>
         <w:t>rd</w:t>
       </w:r>
-      <w:proofErr w:type="spellEnd"/>
+      <w:r>
+        <w:t>e</w:t>
+      </w:r>
       <w:r>
         <w:t xml:space="preserve"> oder die Session-Variable, beispielsweise durch eine Abmeldung von </w:t>
       </w:r>
@@ -9919,7 +9986,37 @@
         <w:t>Der Name der gelieferten Chemikalien wurde mit einem Hyperlink belegt, der auf eine Detailansicht der jeweiligen Lieferu</w:t>
       </w:r>
       <w:r>
-        <w:t>ng verweist. Auf dieser Seite wu</w:t>
+        <w:t>ng verweist. Auf dieser Seite</w:t>
+      </w:r>
+      <w:r>
+        <w:t xml:space="preserve">, gezeigt in </w:t>
+      </w:r>
+      <w:r>
+        <w:fldChar w:fldCharType="begin"/>
+      </w:r>
+      <w:r>
+        <w:instrText xml:space="preserve"> REF _Ref485902807 \h </w:instrText>
+      </w:r>
+      <w:r>
+        <w:fldChar w:fldCharType="separate"/>
+      </w:r>
+      <w:r>
+        <w:t xml:space="preserve">Abbildung </w:t>
+      </w:r>
+      <w:r>
+        <w:rPr>
+          <w:noProof/>
+        </w:rPr>
+        <w:t>12</w:t>
+      </w:r>
+      <w:r>
+        <w:fldChar w:fldCharType="end"/>
+      </w:r>
+      <w:r>
+        <w:t>,</w:t>
+      </w:r>
+      <w:r>
+        <w:t xml:space="preserve"> wu</w:t>
       </w:r>
       <w:r>
         <w:t>rden alle gespeicherten Attribute d</w:t>
@@ -9944,7 +10041,7 @@
           <w:lang w:eastAsia="de-DE"/>
         </w:rPr>
         <w:drawing>
-          <wp:inline distT="0" distB="0" distL="0" distR="0" wp14:anchorId="4D2EC656" wp14:editId="167BAF48">
+          <wp:inline distT="0" distB="0" distL="0" distR="0" wp14:anchorId="2EC3CFA9" wp14:editId="29024BEE">
             <wp:extent cx="5760720" cy="4781410"/>
             <wp:effectExtent l="0" t="0" r="0" b="635"/>
             <wp:docPr id="14" name="Grafik 14"/>
@@ -9985,6 +10082,7 @@
         <w:pStyle w:val="Beschriftung"/>
       </w:pPr>
       <w:bookmarkStart w:id="53" w:name="_Toc485826624"/>
+      <w:bookmarkStart w:id="54" w:name="_Ref485902807"/>
       <w:r>
         <w:t xml:space="preserve">Abbildung </w:t>
       </w:r>
@@ -9996,6 +10094,7 @@
           <w:t>12</w:t>
         </w:r>
       </w:fldSimple>
+      <w:bookmarkEnd w:id="54"/>
       <w:r>
         <w:t>: Detailansicht einer beispielhaften Lieferung</w:t>
       </w:r>
@@ -10126,8 +10225,8 @@
       <w:pPr>
         <w:pStyle w:val="Beschriftung"/>
       </w:pPr>
-      <w:bookmarkStart w:id="54" w:name="_Ref485388012"/>
-      <w:bookmarkStart w:id="55" w:name="_Toc485826625"/>
+      <w:bookmarkStart w:id="55" w:name="_Ref485388012"/>
+      <w:bookmarkStart w:id="56" w:name="_Toc485826625"/>
       <w:r>
         <w:t xml:space="preserve">Abbildung </w:t>
       </w:r>
@@ -10139,7 +10238,7 @@
           <w:t>13</w:t>
         </w:r>
       </w:fldSimple>
-      <w:bookmarkEnd w:id="54"/>
+      <w:bookmarkEnd w:id="55"/>
       <w:r>
         <w:t xml:space="preserve">: Struktur der </w:t>
       </w:r>
@@ -10149,7 +10248,7 @@
       <w:r>
         <w:t xml:space="preserve"> zum Einfügen und Bearbeiten von Lieferungen</w:t>
       </w:r>
-      <w:bookmarkEnd w:id="55"/>
+      <w:bookmarkEnd w:id="56"/>
     </w:p>
     <w:p>
       <w:r>
@@ -10208,7 +10307,31 @@
       </w:r>
       <w:proofErr w:type="spellEnd"/>
       <w:r>
-        <w:t xml:space="preserve"> zu anderen Tabellen darstellen, wurden Auswahllisten implementiert, in denen der jeweilige Eintrag ausgewählt werden kann, auf den verwiesen wird. </w:t>
+        <w:t xml:space="preserve"> zu anderen Tabellen darstellen, wurden Auswahllisten implementiert, in denen der jeweil</w:t>
+      </w:r>
+      <w:r>
+        <w:t>ige Eintrag ausgewählt werden ko</w:t>
+      </w:r>
+      <w:r>
+        <w:t>nn</w:t>
+      </w:r>
+      <w:r>
+        <w:t>te</w:t>
+      </w:r>
+      <w:r>
+        <w:t>, auf den verwiesen w</w:t>
+      </w:r>
+      <w:r>
+        <w:t>u</w:t>
+      </w:r>
+      <w:r>
+        <w:t>rd</w:t>
+      </w:r>
+      <w:r>
+        <w:t>e</w:t>
+      </w:r>
+      <w:r>
+        <w:t xml:space="preserve">. </w:t>
       </w:r>
       <w:r>
         <w:t>Für Datumsangaben wurden JavaScript-basierte Auswahlfelder gewählt, in denen die Datumsauswahl mittels eines einfachen Kalenders möglich ist.</w:t>
@@ -10283,69 +10406,135 @@
         <w:t xml:space="preserve">. </w:t>
       </w:r>
       <w:r>
+        <w:rPr>
+          <w:highlight w:val="yellow"/>
+        </w:rPr>
         <w:t>Waren</w:t>
       </w:r>
       <w:r>
+        <w:rPr>
+          <w:highlight w:val="yellow"/>
+        </w:rPr>
         <w:t xml:space="preserve"> alle Prüfungen erfolgt, w</w:t>
       </w:r>
       <w:r>
+        <w:rPr>
+          <w:highlight w:val="yellow"/>
+        </w:rPr>
         <w:t>u</w:t>
       </w:r>
       <w:r>
+        <w:rPr>
+          <w:highlight w:val="yellow"/>
+        </w:rPr>
         <w:t>rd</w:t>
       </w:r>
       <w:r>
+        <w:rPr>
+          <w:highlight w:val="yellow"/>
+        </w:rPr>
         <w:t>e</w:t>
       </w:r>
       <w:r>
+        <w:rPr>
+          <w:highlight w:val="yellow"/>
+        </w:rPr>
         <w:t xml:space="preserve"> der Eintrag in der Datenbank gespeichert oder aktualisiert. Die Liefermenge w</w:t>
       </w:r>
       <w:r>
+        <w:rPr>
+          <w:highlight w:val="yellow"/>
+        </w:rPr>
         <w:t>u</w:t>
       </w:r>
       <w:r>
+        <w:rPr>
+          <w:highlight w:val="yellow"/>
+        </w:rPr>
         <w:t>rd</w:t>
       </w:r>
       <w:r>
+        <w:rPr>
+          <w:highlight w:val="yellow"/>
+        </w:rPr>
         <w:t>e</w:t>
       </w:r>
       <w:r>
+        <w:rPr>
+          <w:highlight w:val="yellow"/>
+        </w:rPr>
         <w:t xml:space="preserve"> dabei in Gramm umgerechnet</w:t>
       </w:r>
       <w:r>
+        <w:rPr>
+          <w:highlight w:val="yellow"/>
+        </w:rPr>
         <w:t xml:space="preserve"> und als Restmenge </w:t>
       </w:r>
       <w:r>
+        <w:rPr>
+          <w:highlight w:val="yellow"/>
+        </w:rPr>
         <w:t>eingetragen</w:t>
       </w:r>
       <w:r>
+        <w:rPr>
+          <w:highlight w:val="yellow"/>
+        </w:rPr>
         <w:t xml:space="preserve">. </w:t>
       </w:r>
       <w:r>
+        <w:rPr>
+          <w:highlight w:val="yellow"/>
+        </w:rPr>
         <w:t>War</w:t>
       </w:r>
       <w:r>
+        <w:rPr>
+          <w:highlight w:val="yellow"/>
+        </w:rPr>
         <w:t xml:space="preserve"> kein Gewicht, sondern beispielsweise ein Volumen gegeben, </w:t>
       </w:r>
       <w:r>
+        <w:rPr>
+          <w:highlight w:val="yellow"/>
+        </w:rPr>
         <w:t>w</w:t>
       </w:r>
       <w:r>
+        <w:rPr>
+          <w:highlight w:val="yellow"/>
+        </w:rPr>
         <w:t>u</w:t>
       </w:r>
       <w:r>
+        <w:rPr>
+          <w:highlight w:val="yellow"/>
+        </w:rPr>
         <w:t>rd</w:t>
       </w:r>
       <w:r>
+        <w:rPr>
+          <w:highlight w:val="yellow"/>
+        </w:rPr>
         <w:t>e</w:t>
       </w:r>
       <w:r>
+        <w:rPr>
+          <w:highlight w:val="yellow"/>
+        </w:rPr>
         <w:t xml:space="preserve"> als Restmenge automatisch 0 g </w:t>
       </w:r>
       <w:r>
+        <w:rPr>
+          <w:highlight w:val="yellow"/>
+        </w:rPr>
         <w:t>festgelegt</w:t>
       </w:r>
       <w:r>
+        <w:rPr>
+          <w:highlight w:val="yellow"/>
+        </w:rPr>
         <w:t>.</w:t>
       </w:r>
     </w:p>
@@ -10577,8 +10766,8 @@
       <w:pPr>
         <w:pStyle w:val="Beschriftung"/>
       </w:pPr>
-      <w:bookmarkStart w:id="56" w:name="_Ref485391500"/>
-      <w:bookmarkStart w:id="57" w:name="_Toc485826626"/>
+      <w:bookmarkStart w:id="57" w:name="_Ref485391500"/>
+      <w:bookmarkStart w:id="58" w:name="_Toc485826626"/>
       <w:r>
         <w:t xml:space="preserve">Abbildung </w:t>
       </w:r>
@@ -10590,7 +10779,7 @@
           <w:t>14</w:t>
         </w:r>
       </w:fldSimple>
-      <w:bookmarkEnd w:id="56"/>
+      <w:bookmarkEnd w:id="57"/>
       <w:r>
         <w:t xml:space="preserve">: </w:t>
       </w:r>
@@ -10600,7 +10789,7 @@
       <w:r>
         <w:t>äche zum Eintragen neuer Chemikalien</w:t>
       </w:r>
-      <w:bookmarkEnd w:id="57"/>
+      <w:bookmarkEnd w:id="58"/>
     </w:p>
     <w:p>
       <w:r>
@@ -10822,11 +11011,11 @@
       <w:pPr>
         <w:pStyle w:val="berschrift3"/>
       </w:pPr>
-      <w:bookmarkStart w:id="58" w:name="_Toc485826608"/>
+      <w:bookmarkStart w:id="59" w:name="_Toc485826608"/>
       <w:r>
         <w:t>5.1.3 Rezepte definieren und verwalten</w:t>
       </w:r>
-      <w:bookmarkEnd w:id="58"/>
+      <w:bookmarkEnd w:id="59"/>
     </w:p>
     <w:p>
       <w:r>
@@ -10943,8 +11132,8 @@
       <w:pPr>
         <w:pStyle w:val="Beschriftung"/>
       </w:pPr>
-      <w:bookmarkStart w:id="59" w:name="_Ref485723087"/>
-      <w:bookmarkStart w:id="60" w:name="_Toc485826627"/>
+      <w:bookmarkStart w:id="60" w:name="_Ref485723087"/>
+      <w:bookmarkStart w:id="61" w:name="_Toc485826627"/>
       <w:r>
         <w:t xml:space="preserve">Abbildung </w:t>
       </w:r>
@@ -10956,11 +11145,11 @@
           <w:t>15</w:t>
         </w:r>
       </w:fldSimple>
-      <w:bookmarkEnd w:id="59"/>
+      <w:bookmarkEnd w:id="60"/>
       <w:r>
         <w:t>: Nutzeroberfläche für die Verwaltung von Rezepten im Webinterface</w:t>
       </w:r>
-      <w:bookmarkEnd w:id="60"/>
+      <w:bookmarkEnd w:id="61"/>
     </w:p>
     <w:p>
       <w:r>
@@ -11053,7 +11242,7 @@
       <w:pPr>
         <w:pStyle w:val="Beschriftung"/>
       </w:pPr>
-      <w:bookmarkStart w:id="61" w:name="_Toc485826628"/>
+      <w:bookmarkStart w:id="62" w:name="_Toc485826628"/>
       <w:r>
         <w:t xml:space="preserve">Abbildung </w:t>
       </w:r>
@@ -11068,7 +11257,7 @@
       <w:r>
         <w:t>: Formular für das Eintragen eines Rezeptes mit 5 Komponenten, teilweise gefüllt mit Beispielwerten</w:t>
       </w:r>
-      <w:bookmarkEnd w:id="61"/>
+      <w:bookmarkEnd w:id="62"/>
     </w:p>
     <w:p>
       <w:r>
@@ -11091,11 +11280,11 @@
       <w:pPr>
         <w:pStyle w:val="berschrift3"/>
       </w:pPr>
-      <w:bookmarkStart w:id="62" w:name="_Toc485826609"/>
+      <w:bookmarkStart w:id="63" w:name="_Toc485826609"/>
       <w:r>
         <w:t>5.1.4 Administrativer Bereich und Erweiterungen</w:t>
       </w:r>
-      <w:bookmarkEnd w:id="62"/>
+      <w:bookmarkEnd w:id="63"/>
     </w:p>
     <w:p>
       <w:r>
@@ -11173,91 +11362,222 @@
         <w:t xml:space="preserve">Der Export der Datenbank erfolgte durch </w:t>
       </w:r>
       <w:r>
-        <w:t xml:space="preserve">das </w:t>
+        <w:t xml:space="preserve">das OpenSource-Tool MySQL Dumper, das in die </w:t>
+      </w:r>
+      <w:r>
+        <w:t>Oberfläche eingebunden wurde. Mit diesem Tool bestand die Möglichkeit, Sicherungskopien der Datenbank</w:t>
+      </w:r>
+      <w:r>
+        <w:t xml:space="preserve"> </w:t>
+      </w:r>
+      <w:r>
+        <w:t xml:space="preserve">anzulegen, auf dem Server zu verwalten und </w:t>
+      </w:r>
+      <w:r>
+        <w:t xml:space="preserve">lokal zu speichern. Mithilfe der freien Software phpMyAdmin </w:t>
+      </w:r>
+      <w:r>
+        <w:t>konnte direkt auf die Datenbank zugegriffen werden. Dabei wurde dem Nutzer sowohl eine graphische Oberfläche für einfache Abläufe als auch eine SQL-Konsole für benutzerdefinierte Arbeitsschritte zur Verfügung gestellt.</w:t>
+      </w:r>
+    </w:p>
+    <w:p>
+      <w:r>
+        <w:t xml:space="preserve">Es wurden außerdem mehrere Werkzeuge programmiert, die den Übergang von einem vorliegenden Excel-Verzeichnis zur Datenbank erleichtern sollten. </w:t>
+      </w:r>
+      <w:r>
+        <w:t xml:space="preserve">Ein Tool wurde für den erleichterten Import der Sicherheitsdatenblätter entwickelt, um schnell große Mengen Sicherheitsdatenblätter in der Datenbank zu speichern. Zuerst mussten die Datenblätter in einen festgelegten Ordner in dem Webserver kopiert </w:t>
+      </w:r>
+      <w:r>
+        <w:lastRenderedPageBreak/>
+        <w:t>werden, dann ko</w:t>
+      </w:r>
+      <w:r>
+        <w:t>nn</w:t>
+      </w:r>
+      <w:r>
+        <w:t>te</w:t>
+      </w:r>
+      <w:r>
+        <w:t xml:space="preserve"> über das Interface der Import gestartet werden. Über eine mit C# geschriebene Anwendung w</w:t>
+      </w:r>
+      <w:r>
+        <w:t>u</w:t>
+      </w:r>
+      <w:r>
+        <w:t>rden alle Dateinamen auf unzulässige Zeichen wie Umlaute oder ’ß‘ überprüft und gegebenen</w:t>
+      </w:r>
+      <w:r>
+        <w:t>falls angepasst. Anschließend wu</w:t>
+      </w:r>
+      <w:r>
+        <w:t>rd</w:t>
+      </w:r>
+      <w:r>
+        <w:t>e</w:t>
+      </w:r>
+      <w:r>
+        <w:t xml:space="preserve"> mit PHP für jede Datei ein Link erstellt und in der Datenbank gespeichert.</w:t>
+      </w:r>
+    </w:p>
+    <w:p>
+      <w:r>
+        <w:t xml:space="preserve">Ein weiteres Tool erlaubt den Import der Datensätze aus dem Excel-Verzeichnis. Die mit C# geschriebene </w:t>
+      </w:r>
+      <w:r>
+        <w:t>A</w:t>
+      </w:r>
+      <w:r>
+        <w:t>nwendung gr</w:t>
+      </w:r>
+      <w:r>
+        <w:t>iff</w:t>
+      </w:r>
+      <w:r>
+        <w:t xml:space="preserve"> über die von Microsoft zur Verfügung gestellte </w:t>
       </w:r>
       <w:proofErr w:type="spellStart"/>
       <w:r>
-        <w:t>OpenSource</w:t>
+        <w:t>Interop</w:t>
       </w:r>
       <w:proofErr w:type="spellEnd"/>
       <w:r>
-        <w:t xml:space="preserve">-Tool MySQL Dumper, das in die </w:t>
-      </w:r>
-      <w:r>
-        <w:t>Oberfläche eingebunden wurde. Mit diesem Tool bestand die Möglichkeit, Sicherungskopien der Datenbank</w:t>
-      </w:r>
-      <w:r>
-        <w:t xml:space="preserve"> </w:t>
-      </w:r>
-      <w:r>
-        <w:t xml:space="preserve">anzulegen, auf dem Server zu verwalten und </w:t>
-      </w:r>
-      <w:r>
-        <w:t xml:space="preserve">lokal zu speichern. Mithilfe der freien Software phpMyAdmin </w:t>
-      </w:r>
-      <w:r>
-        <w:t>konnte direkt auf die Datenbank zugegriffen werden. Dabei wurde dem Nutzer sowohl eine graphische Oberfläche für einfache Abläufe als auch eine SQL-Konsole für benutzerdefinierte Arbeitsschritte zur Verfügung gestellt.</w:t>
-      </w:r>
-    </w:p>
-    <w:p>
-      <w:r>
-        <w:t>Weiterhin wurde als Erweiterung eine Funktion zum Import eines bestehenden Chemikalienverzeichnisses in Form einer Excel-Datei bereitgestellt.</w:t>
-      </w:r>
-      <w:r>
-        <w:t xml:space="preserve"> Die Einträge der Datei wurden dabei automatisch in die Datenbank übernommen und konnten nach dem Import als reguläre Datensätze weiter verwendet werden. Für den Import </w:t>
-      </w:r>
+        <w:t>-Schnittstelle auf das Verzeichnis zu und importiert</w:t>
+      </w:r>
+      <w:r>
+        <w:t>e alle Daten in einen Zwischenspeicher</w:t>
+      </w:r>
+      <w:r>
+        <w:t>. Anschließend w</w:t>
+      </w:r>
+      <w:r>
+        <w:t>u</w:t>
+      </w:r>
+      <w:r>
+        <w:t>rden zuerst die Kategorien, Unterkategorien, Lagerungsvorsch</w:t>
+      </w:r>
+      <w:r>
+        <w:t>riften und Hersteller in der Datenbank eingetragen</w:t>
+      </w:r>
+      <w:r>
+        <w:t xml:space="preserve">, dann die Stoffe und abschließend die Lieferungen. Dadurch </w:t>
+      </w:r>
+      <w:r>
+        <w:t>wurde</w:t>
+      </w:r>
+      <w:r>
+        <w:t xml:space="preserve"> sichergestellt, dass alle Datensätze, auf die verwiesen werden soll</w:t>
+      </w:r>
+      <w:r>
+        <w:t>te</w:t>
+      </w:r>
+      <w:r>
+        <w:t xml:space="preserve">, in der Datenbank vorhanden </w:t>
+      </w:r>
+      <w:r>
+        <w:t>waren</w:t>
+      </w:r>
+      <w:r>
+        <w:t>. Um das Tool nutzen zu können, muss</w:t>
+      </w:r>
+      <w:r>
+        <w:t>te</w:t>
+      </w:r>
+      <w:r>
+        <w:t xml:space="preserve"> das Chemikalienverzeichnis vollständig sein, es m</w:t>
+      </w:r>
+      <w:r>
+        <w:t>u</w:t>
+      </w:r>
+      <w:r>
+        <w:t>ss</w:t>
+      </w:r>
+      <w:r>
+        <w:t>t</w:t>
+      </w:r>
+      <w:r>
+        <w:t>en alle obligatorischen Angaben eingetragen sein. Außerdem sollten Abweichungen wie „GmbH“ und „</w:t>
+      </w:r>
+      <w:proofErr w:type="spellStart"/>
+      <w:r>
+        <w:t>gmbh</w:t>
+      </w:r>
+      <w:proofErr w:type="spellEnd"/>
+      <w:r>
+        <w:t xml:space="preserve">“ vermieden werden. Das Tool </w:t>
+      </w:r>
+      <w:r>
+        <w:t>war</w:t>
+      </w:r>
+      <w:r>
+        <w:t xml:space="preserve"> über die Navigationsleiste im Administrator-Bereich erreichbar und startet</w:t>
+      </w:r>
+      <w:r>
+        <w:t>e</w:t>
+      </w:r>
+      <w:r>
+        <w:t xml:space="preserve"> automatisch den Import der Sicherheitsdatenblätter.</w:t>
+      </w:r>
+      <w:r>
+        <w:t xml:space="preserve"> Einige Attribute wie „Restmenge“ oder „Lieferdatum“ wurden in dem Excel-Verzeichnis nicht erfasst. Während des Importes wurden dafür </w:t>
+      </w:r>
+      <w:r>
+        <w:t>Standardwerte gesetzt, beispielsweise 0 g als Restmenge oder 01.01.1901 als Lieferdatum.</w:t>
+      </w:r>
+    </w:p>
+    <w:p>
+      <w:r>
+        <w:t>Über die normale Navigationsleiste im Nutzer-Bereich des Webinterfaces</w:t>
+      </w:r>
+      <w:r>
+        <w:t xml:space="preserve"> wurde</w:t>
+      </w:r>
+      <w:r>
+        <w:t xml:space="preserve"> außerdem eine Export-Funktion für den Inhalt des Chemikalienschrankes geboten. </w:t>
+      </w:r>
+      <w:r>
+        <w:t xml:space="preserve">Dabei wurden alle Lieferungen mit einer bestimmten Lagerungsvorschrift in einer </w:t>
+      </w:r>
+      <w:r>
+        <w:t xml:space="preserve">druckfertigen </w:t>
+      </w:r>
+      <w:r>
+        <w:t>Excel-Datei gesammelt und zum Download angeboten. Diese Funktion sollte die Lagerhaltung im Labor vereinfachen, indem die ausgedruckten Listen an dem Schrank befestigt wurden und somit die Such</w:t>
+      </w:r>
+      <w:r>
+        <w:t>e nach Chemikalien vereinfachten.</w:t>
+      </w:r>
+    </w:p>
+    <w:p>
+      <w:pPr>
+        <w:pStyle w:val="berschrift2"/>
+      </w:pPr>
+      <w:bookmarkStart w:id="64" w:name="_Toc485826610"/>
+      <w:r>
+        <w:t>5.2 Clientseitig</w:t>
+      </w:r>
+      <w:bookmarkEnd w:id="64"/>
+    </w:p>
+    <w:p>
+      <w:pPr>
+        <w:pStyle w:val="berschrift3"/>
+      </w:pPr>
+      <w:bookmarkStart w:id="65" w:name="_Toc485826611"/>
+      <w:r>
+        <w:t>5.2.1 Benutzeroberfläche</w:t>
+      </w:r>
+      <w:bookmarkEnd w:id="65"/>
+    </w:p>
+    <w:p>
+      <w:r>
+        <w:t>Die clientseitige Software sollte eine Schnittstelle zwischen den Laborwaagen und der Datenbank darstellen. Die Bedienung sollte durch die Mitarbeiter des Labors parallel zum Vorgang des Einwiegens stattfinden und dementsprechend so einfach wie möglich gestaltet werden, um den Bearbeiter so wenig wie möglich z</w:t>
+      </w:r>
+      <w:r>
+        <w:t>u belasten.</w:t>
+      </w:r>
+    </w:p>
+    <w:p>
       <w:r>
         <w:lastRenderedPageBreak/>
-        <w:t>musste die Tabelle allerdings in einem</w:t>
-      </w:r>
-      <w:r>
-        <w:t>spezifischen Format vorliegen und keine unausgefüllten Attribute aufweisen.</w:t>
-      </w:r>
-    </w:p>
-    <w:p>
-      <w:r>
-        <w:t>Über die normale Navigationsleiste im Nutzer-Bereich des Webinterfaces</w:t>
-      </w:r>
-      <w:r>
-        <w:t xml:space="preserve"> wurde</w:t>
-      </w:r>
-      <w:r>
-        <w:t xml:space="preserve"> außerdem eine Export-Funktion für den Inhalt des Chemikalienschrankes geboten. </w:t>
-      </w:r>
-      <w:r>
-        <w:t>Dabei wurden alle Lieferungen mit einer bestimmten Lagerungsvorschrift in einer Excel-Datei gesammelt und zum Download angeboten. Diese Funktion sollte die Lagerhaltung im Labor vereinfachen, indem die ausgedruckten Listen an dem Schrank befestigt wurden und somit die Suche nach Chemikalien vereinfachen sollten.</w:t>
-      </w:r>
-    </w:p>
-    <w:p>
-      <w:pPr>
-        <w:pStyle w:val="berschrift2"/>
-      </w:pPr>
-      <w:bookmarkStart w:id="63" w:name="_Toc485826610"/>
-      <w:r>
-        <w:t>5.2 Clientseitig</w:t>
-      </w:r>
-      <w:bookmarkEnd w:id="63"/>
-    </w:p>
-    <w:p>
-      <w:pPr>
-        <w:pStyle w:val="berschrift3"/>
-      </w:pPr>
-      <w:bookmarkStart w:id="64" w:name="_Toc485826611"/>
-      <w:r>
-        <w:t>5.2.1 Benutzeroberfläche</w:t>
-      </w:r>
-      <w:bookmarkEnd w:id="64"/>
-    </w:p>
-    <w:p>
-      <w:r>
-        <w:t>Die clientseitige Software sollte eine Schnittstelle zwischen den Laborwaagen und der Datenbank darstellen. Die Bedienung sollte durch die Mitarbeiter des Labors parallel zum Vorgang des Einwiegens stattfinden und dementsprechend so einfach wie möglich gestaltet werden, um den Bearbeiter so wenig wie möglich z</w:t>
-      </w:r>
-      <w:r>
-        <w:t>u belasten.</w:t>
-      </w:r>
-    </w:p>
-    <w:p>
-      <w:r>
         <w:t xml:space="preserve">Bei Start des Programms wurde ein Anmeldefenster geöffnet, in dem der Bearbeiter die Zugangsdaten eingeben muss. Analog zu der Anmeldung im Webinterface wurde dabei eine Anfrage an einen Authentifikationsserver gesendet, um die eingegebenen Daten zu validieren. </w:t>
       </w:r>
       <w:r>
@@ -11341,8 +11661,8 @@
       <w:pPr>
         <w:pStyle w:val="Beschriftung"/>
       </w:pPr>
-      <w:bookmarkStart w:id="65" w:name="_Ref485824478"/>
-      <w:bookmarkStart w:id="66" w:name="_Toc485826629"/>
+      <w:bookmarkStart w:id="66" w:name="_Ref485824478"/>
+      <w:bookmarkStart w:id="67" w:name="_Toc485826629"/>
       <w:r>
         <w:t xml:space="preserve">Abbildung </w:t>
       </w:r>
@@ -11354,42 +11674,81 @@
           <w:t>17</w:t>
         </w:r>
       </w:fldSimple>
-      <w:bookmarkEnd w:id="65"/>
+      <w:bookmarkEnd w:id="66"/>
       <w:r>
         <w:t>: Initiale Oberfläche der clientseitigen Software</w:t>
       </w:r>
-      <w:bookmarkEnd w:id="66"/>
-    </w:p>
-    <w:p>
+      <w:bookmarkEnd w:id="67"/>
+    </w:p>
+    <w:p>
+      <w:r>
+        <w:t xml:space="preserve">Die Oberfläche war </w:t>
+      </w:r>
+      <w:r>
+        <w:t>geteilt</w:t>
+      </w:r>
+      <w:r>
+        <w:t xml:space="preserve"> zwischen der Eingabemaske auf der linken Seite und der Anzeige des letzten Eintrages auf der rechten Seite. </w:t>
+      </w:r>
+      <w:r>
+        <w:t xml:space="preserve">In der Eingabemaske wurde ein Tabellenbereich gegeben, in dem Lieferungen aus der Datenbank mit Batchnummer und Lieferdatum aufgelistet wurden. Mithilfe des Textfeldes darüber konnten die Einträge nach dem Chemikaliennamen gefiltert werden. Dabei wurden auch die eingetragenen </w:t>
+      </w:r>
+      <w:r>
+        <w:t>Synonyme</w:t>
+      </w:r>
+      <w:r>
+        <w:t xml:space="preserve"> aus der Datenbank beachtet, um die Suche zu erleichtern. Wurde eine Lieferung aus der Tabelle ausgewählt, wurden die Details der Lieferungen aus der Datenbank abgerufen und in einem Textbereich rechts der </w:t>
+      </w:r>
+      <w:r>
+        <w:t>Tabelle</w:t>
+      </w:r>
+      <w:r>
+        <w:t xml:space="preserve"> angezeigt. </w:t>
+      </w:r>
+      <w:r>
+        <w:t>Die angezeigten Attribute waren: Name der Chemikalien, Batchnummer der Lieferung, Verpackungsgröße, Lagerort, Molmasse, Sicherheitsdatenblatt und Zahlencode der GHS-Symbole.</w:t>
+      </w:r>
+    </w:p>
+    <w:p>
+      <w:r>
+        <w:t xml:space="preserve">In der Tabelle standen ebenfalls Rezepte zur Auswahl, die entweder </w:t>
+      </w:r>
+      <w:r>
+        <w:t>im Namen mit der Filter-</w:t>
+      </w:r>
+      <w:r>
+        <w:t>Eingabe übereinstimm</w:t>
+      </w:r>
+      <w:r>
+        <w:t>t</w:t>
+      </w:r>
+      <w:r>
+        <w:t>en oder Stoffe beinhalte</w:t>
+      </w:r>
+      <w:r>
+        <w:t>te</w:t>
+      </w:r>
+      <w:r>
+        <w:t>n, die von dem Filter eingeschlossen wurden. Die Rezepte wurden mit einer grün hinterlegten ID gekennzeichnet</w:t>
+      </w:r>
+      <w:r>
+        <w:t xml:space="preserve"> und am Anfang der Tabelle gesammelt. Außerdem wurden für die Rezepte kein Lieferdatum und keine Batchnummer </w:t>
+      </w:r>
+      <w:r>
+        <w:t>an</w:t>
+      </w:r>
+      <w:r>
+        <w:t xml:space="preserve">gezeigt. Wurde ein Rezept ausgewählt, wurden in dem rechten Textfeld der Name, die Beschreibung und die </w:t>
+      </w:r>
       <w:r>
         <w:lastRenderedPageBreak/>
-        <w:t xml:space="preserve">Die Oberfläche war separiert zwischen der Eingabemaske auf der linken Seite und der Anzeige des letzten Eintrages auf der rechten Seite. </w:t>
-      </w:r>
-      <w:r>
-        <w:t xml:space="preserve">In der Eingabemaske wurde ein Tabellenbereich gegeben, in dem Lieferungen aus der Datenbank mit Batchnummer und Lieferdatum aufgelistet wurden. Mithilfe des Textfeldes darüber konnten die Einträge nach dem Chemikaliennamen gefiltert werden. Dabei wurden auch die eingetragenen </w:t>
-      </w:r>
-      <w:r>
-        <w:t>Synonyme</w:t>
-      </w:r>
-      <w:r>
-        <w:t xml:space="preserve"> aus der Datenbank beachtet, um die Suche zu erleichtern. Wurde eine Lieferung aus der Tabelle ausgewählt, wurden die Details der Lieferungen aus der Datenbank abgerufen und in einem Textbereich rechts der </w:t>
-      </w:r>
-      <w:r>
-        <w:t>Tabelle</w:t>
-      </w:r>
-      <w:r>
-        <w:t xml:space="preserve"> angezeigt. </w:t>
-      </w:r>
-      <w:r>
-        <w:t>Die angezeigten Attribute waren: Name der Chemikalien, Batchnummer der Lieferung, Verpackungsgröße, Lagerort, Molmasse, Sicherheitsdatenblatt und Zahlencode der GHS-Symbole.</w:t>
-      </w:r>
-    </w:p>
-    <w:p>
-      <w:r>
-        <w:t>In der Tabelle standen ebenfalls Rezepte zur Auswahl, die entweder mit dem Namen mit der Filter-.Eingabe übereinstimmen oder Stoffe beinhalten, die von dem Filter eingeschlossen wurden. Die Rezepte wurden mit einer grün hinterlegten ID gekennzeichnet</w:t>
-      </w:r>
-      <w:r>
-        <w:t xml:space="preserve"> und am Anfang der Tabelle gesammelt. Außerdem wurden für die Rezepte kein Lieferdatum und keine Batchnummer gezeigt. Wurde ein Rezept ausgewählt, wurden in dem rechten Textfeld der Name, die Beschreibung und die Liste der Komponenten des Rezeptes angezeigt. Um ein Rezept durchzuführen, musste doppelt auf die Zeile geklickt werden. Daraufhin wurden alle Lieferungen der Stoffe, die für das Rezept benötigt wurden, in der Tabelle angezeigt. An oberster Stelle </w:t>
+        <w:t xml:space="preserve">Liste der Komponenten des Rezeptes angezeigt. Um ein Rezept durchzuführen, musste doppelt auf die Zeile geklickt werden. Daraufhin wurden alle Lieferungen der Stoffe, die für das Rezept benötigt wurden, in der Tabelle angezeigt. </w:t>
+      </w:r>
+      <w:r>
+        <w:t>In der ersten Zeile</w:t>
+      </w:r>
+      <w:r>
+        <w:t xml:space="preserve"> </w:t>
       </w:r>
       <w:r>
         <w:t xml:space="preserve">wurde weiterhin das Rezept angezeigt, um dem Bearbeiter einen schnellen Zugriff auf die benötigten Mengen zu bieten. Ein Ausschnitt der Tabelle und des Textfeldes für die Anzeige der Details eines beispielhaften Rezeptes ist in </w:t>
@@ -11469,8 +11828,8 @@
       <w:pPr>
         <w:pStyle w:val="Beschriftung"/>
       </w:pPr>
-      <w:bookmarkStart w:id="67" w:name="_Ref485826573"/>
-      <w:bookmarkStart w:id="68" w:name="_Toc485826630"/>
+      <w:bookmarkStart w:id="68" w:name="_Ref485826573"/>
+      <w:bookmarkStart w:id="69" w:name="_Toc485826630"/>
       <w:r>
         <w:t xml:space="preserve">Abbildung </w:t>
       </w:r>
@@ -11482,11 +11841,11 @@
           <w:t>18</w:t>
         </w:r>
       </w:fldSimple>
-      <w:bookmarkEnd w:id="67"/>
+      <w:bookmarkEnd w:id="68"/>
       <w:r>
         <w:t>: Ausschnitt der graphischen Nutzeroberfläche nach Auswahl eines Rezeptes</w:t>
       </w:r>
-      <w:bookmarkEnd w:id="68"/>
+      <w:bookmarkEnd w:id="69"/>
     </w:p>
     <w:p>
       <w:r>
@@ -11502,20 +11861,202 @@
         <w:t xml:space="preserve">“, die das aktuelle Gewicht auf der angeschlossenen </w:t>
       </w:r>
       <w:r>
-        <w:t xml:space="preserve">Waage abfragte und in dem Textfeld </w:t>
+        <w:t>Waage abfragte und in dem Textfeld rechts davon anzeigte</w:t>
+      </w:r>
+      <w:r>
+        <w:t xml:space="preserve"> (vgl. </w:t>
+      </w:r>
+      <w:r>
+        <w:fldChar w:fldCharType="begin"/>
+      </w:r>
+      <w:r>
+        <w:instrText xml:space="preserve"> REF _Ref485824478 \h </w:instrText>
+      </w:r>
+      <w:r>
+        <w:fldChar w:fldCharType="separate"/>
+      </w:r>
+      <w:r>
+        <w:t xml:space="preserve">Abbildung </w:t>
+      </w:r>
+      <w:r>
+        <w:rPr>
+          <w:noProof/>
+        </w:rPr>
+        <w:t>17</w:t>
+      </w:r>
+      <w:r>
+        <w:fldChar w:fldCharType="end"/>
+      </w:r>
+      <w:r>
+        <w:t>)</w:t>
+      </w:r>
+      <w:r>
+        <w:t xml:space="preserve">. Alternativ konnte das aktuelle Gewicht </w:t>
+      </w:r>
+      <w:r>
+        <w:t>erfasst werden, indem auf der Waage die „</w:t>
+      </w:r>
+      <w:r>
+        <w:rPr>
+          <w:rStyle w:val="TechnicalZchn"/>
+        </w:rPr>
+        <w:t>P</w:t>
+      </w:r>
+      <w:r>
+        <w:rPr>
+          <w:rStyle w:val="TechnicalZchn"/>
+        </w:rPr>
+        <w:t>rint</w:t>
+      </w:r>
+      <w:r>
+        <w:t xml:space="preserve">“-Taste gedrückt wurde. Dieser Vorgang startete automatisch die Speicherung des aktuellen Gewichtes als Verbrauch in der Datenbank ein. </w:t>
+      </w:r>
+      <w:r>
+        <w:t>Die</w:t>
+      </w:r>
+      <w:r>
+        <w:t xml:space="preserve"> Schaltfläche „</w:t>
+      </w:r>
+      <w:r>
+        <w:rPr>
+          <w:rStyle w:val="TechnicalZchn"/>
+        </w:rPr>
+        <w:t>Eintragen</w:t>
+      </w:r>
+      <w:r>
+        <w:t xml:space="preserve">“ wurde </w:t>
+      </w:r>
+      <w:r>
+        <w:t>für die Speicherung von manuell eingetragenen oder korrigierten Gewichten konzipiert und startet ebenfalls die Speicherung des Verbrauchs. I</w:t>
+      </w:r>
+      <w:r>
+        <w:t xml:space="preserve">n beiden Speichervorgängen wurde zuerst auf ein gültiges Zahlenformat des Gewichtes </w:t>
+      </w:r>
+      <w:r>
+        <w:t>und auf die Auswahl einer gültigen Chemikalienlieferu</w:t>
+      </w:r>
+      <w:r>
+        <w:t>ng geprüft. Anschließend wurde</w:t>
+      </w:r>
+      <w:r>
+        <w:t xml:space="preserve"> die verbrauchte Menge</w:t>
+      </w:r>
+      <w:r>
+        <w:t>, die</w:t>
+      </w:r>
+      <w:r>
+        <w:t xml:space="preserve"> ID der Lieferung </w:t>
+      </w:r>
+      <w:r>
+        <w:t xml:space="preserve">und der angemeldete Bearbeiter </w:t>
+      </w:r>
+      <w:r>
+        <w:t>in der Datenbank in der Tabelle „</w:t>
+      </w:r>
+      <w:r>
+        <w:rPr>
+          <w:rStyle w:val="TechnicalZchn"/>
+        </w:rPr>
+        <w:t>Verbrauch</w:t>
+      </w:r>
+      <w:r>
+        <w:t>“ gespeichert und die Restmenge der Lieferung um die eingetragene Menge gesenkt.</w:t>
+      </w:r>
+    </w:p>
+    <w:p>
+      <w:r>
+        <w:t>Über eine weitere Schaltfläche mit dem Titel „</w:t>
+      </w:r>
+      <w:r>
+        <w:rPr>
+          <w:rStyle w:val="TechnicalZchn"/>
+        </w:rPr>
+        <w:t>Benutzer wechseln</w:t>
+      </w:r>
+      <w:r>
+        <w:t xml:space="preserve">“ konnte der Bearbeiter gewechselt werden. Dabei wurde erneut das Anmeldefenster gezeigt und nach Verifizierung der Anmeldedaten geschlossen. Wurde das Authentifizierungsfenster während des Vorgangs manuell geschlossen, blieb der aktuelle Bearbeiter angemeldet. Diese Funktionalität sollte den schnellen Wechsel </w:t>
       </w:r>
       <w:r>
         <w:lastRenderedPageBreak/>
-        <w:t>rechts davon anzeigte</w:t>
-      </w:r>
-      <w:r>
-        <w:t xml:space="preserve"> (vgl. </w:t>
+        <w:t xml:space="preserve">zwischen den Labormitarbeitern ermöglichen, indem die Software </w:t>
+      </w:r>
+      <w:r>
+        <w:t>für die Ummeldung nicht geschlossen werden musste.</w:t>
+      </w:r>
+    </w:p>
+    <w:p>
+      <w:r>
+        <w:t>Auf der rechten Seite der Nutzeroberfläche wurde ein separater Bereich für die Anzeige des letzten Verbrauches integriert. In diesem Rahmen wurde</w:t>
+      </w:r>
+      <w:r>
+        <w:t xml:space="preserve">n die Werte </w:t>
+      </w:r>
+      <w:r>
+        <w:t xml:space="preserve">des letzten eingetragenen Verbrauchs angezeigt. </w:t>
+      </w:r>
+      <w:r>
+        <w:t>Über die Schaltfläche „</w:t>
+      </w:r>
+      <w:r>
+        <w:rPr>
+          <w:rStyle w:val="TechnicalZchn"/>
+        </w:rPr>
+        <w:t>Entfernen</w:t>
+      </w:r>
+      <w:r>
+        <w:t>“ konnte</w:t>
+      </w:r>
+      <w:r>
+        <w:t xml:space="preserve"> der Eintrag aus der Datenbank gelöscht werden. Dabei wurde die </w:t>
+      </w:r>
+      <w:r>
+        <w:t xml:space="preserve">eingetragene </w:t>
+      </w:r>
+      <w:r>
+        <w:t>Menge auf die Restmenge der gespeicherten Lieferung addiert. Über die Schaltfläche „</w:t>
+      </w:r>
+      <w:r>
+        <w:rPr>
+          <w:rStyle w:val="TechnicalZchn"/>
+        </w:rPr>
+        <w:t>Ändern</w:t>
+      </w:r>
+      <w:r>
+        <w:t xml:space="preserve">“ konnte der gezeigte Verbrauch geändert werden. Nach dem Klick auf die Schaltfläche </w:t>
+      </w:r>
+      <w:r>
+        <w:t xml:space="preserve">wurde die gespeicherte Lieferung in der Tabelle ausgewählt und die verbrauchte Menge in dem Textfeld für die Gewichtsangabe eingetragen. Der Nutzer hatte nun die Möglichkeit, Änderungen und er Menge vorzunehmen oder eine andere Lieferung auszuwählen, bevor die Änderungen mit einem zweiten Klick auf die Schaltfläche gespeichert wurden. Für die Speicherung wurde zuerst der </w:t>
+      </w:r>
+      <w:r>
+        <w:t>fehlerhafte Eintrag in der Verbrauchstabelle gelöscht und die Restmenge der gespeicherten Lieferung um die Menge erhöht. Anschließend wurde ein neuer Eintrag in die Tabelle „Verbrauch“ mit den angepassten Werten gespeichert und die Restmenge der ausgewählten Lieferung um die entsprechende Menge gesenkt.</w:t>
+      </w:r>
+    </w:p>
+    <w:p>
+      <w:pPr>
+        <w:pStyle w:val="berschrift3"/>
+      </w:pPr>
+      <w:r>
+        <w:t>5.2.2 Serielle Schnittstelle</w:t>
+      </w:r>
+    </w:p>
+    <w:p>
+      <w:r>
+        <w:t>In dem Reiter „</w:t>
+      </w:r>
+      <w:r>
+        <w:rPr>
+          <w:rStyle w:val="TechnicalZchn"/>
+        </w:rPr>
+        <w:t>Serielle Schnittstelle</w:t>
+      </w:r>
+      <w:r>
+        <w:t xml:space="preserve">“ bestand die Möglichkeit, die Parameter der seriellen Übertragung zu ändern oder zwischen verschiedenen seriellen Anschlüssen zu wechseln. Ein Überblick der bereitgestellten Nutzeroberfläche ist in </w:t>
       </w:r>
       <w:r>
         <w:fldChar w:fldCharType="begin"/>
       </w:r>
       <w:r>
-        <w:instrText xml:space="preserve"> REF _Ref485824478 \h </w:instrText>
+        <w:instrText xml:space="preserve"> REF _Ref485886674 \h </w:instrText>
       </w:r>
       <w:r>
         <w:fldChar w:fldCharType="separate"/>
@@ -11527,151 +12068,29 @@
         <w:rPr>
           <w:noProof/>
         </w:rPr>
-        <w:t>17</w:t>
+        <w:t>19</w:t>
       </w:r>
       <w:r>
         <w:fldChar w:fldCharType="end"/>
       </w:r>
       <w:r>
-        <w:t>)</w:t>
-      </w:r>
-      <w:r>
-        <w:t xml:space="preserve">. Alternativ konnte das aktuelle Gewicht über </w:t>
-      </w:r>
-      <w:r>
-        <w:t>erfasst werden, indem auf der Waage die „</w:t>
-      </w:r>
-      <w:r>
-        <w:rPr>
-          <w:rStyle w:val="TechnicalZchn"/>
-        </w:rPr>
-        <w:t>P</w:t>
-      </w:r>
-      <w:r>
-        <w:rPr>
-          <w:rStyle w:val="TechnicalZchn"/>
-        </w:rPr>
-        <w:t>rint</w:t>
-      </w:r>
-      <w:r>
-        <w:t xml:space="preserve">“-Taste gedrückt wurde. Dieser Vorgang startete automatisch die Speicherung des aktuellen Gewichtes als Verbrauch in der Datenbank ein. </w:t>
-      </w:r>
-      <w:r>
-        <w:t>Mit der Schaltfläche „</w:t>
-      </w:r>
-      <w:r>
-        <w:rPr>
-          <w:rStyle w:val="TechnicalZchn"/>
-        </w:rPr>
-        <w:t>Eintragen</w:t>
-      </w:r>
-      <w:r>
-        <w:t xml:space="preserve">“ wurde </w:t>
-      </w:r>
-      <w:r>
-        <w:t>für die Speicherung von manuell eingetragenen oder korrigierten Gewichten konzipiert und startet ebenfalls die Speicherung des Verbrauchs. I</w:t>
-      </w:r>
-      <w:r>
-        <w:t xml:space="preserve">n beiden Speichervorgängen wurde zuerst auf ein gültiges Zahlenformat des Gewichtes </w:t>
-      </w:r>
-      <w:r>
-        <w:t>und auf die Auswahl einer gültigen Chemikalienlieferung geprüft. Anschließend wurde der die verbrauchte Menge</w:t>
-      </w:r>
-      <w:r>
-        <w:t>, die</w:t>
-      </w:r>
-      <w:r>
-        <w:t xml:space="preserve"> ID der Lieferung </w:t>
-      </w:r>
-      <w:r>
-        <w:t xml:space="preserve">und der angemeldete Bearbeiter </w:t>
-      </w:r>
-      <w:r>
-        <w:t>in der Datenbank in der Tabelle „</w:t>
-      </w:r>
-      <w:r>
-        <w:rPr>
-          <w:rStyle w:val="TechnicalZchn"/>
-        </w:rPr>
-        <w:t>Verbrauch</w:t>
-      </w:r>
-      <w:r>
-        <w:t>“ gespeichert und die Restmenge der Lieferung um die eingetragene Menge gesenkt.</w:t>
-      </w:r>
-    </w:p>
-    <w:p>
-      <w:r>
-        <w:t>Über eine weitere Schaltfläche mit dem Titel „</w:t>
-      </w:r>
-      <w:r>
-        <w:rPr>
-          <w:rStyle w:val="TechnicalZchn"/>
-        </w:rPr>
-        <w:t>Benutzer wechseln</w:t>
-      </w:r>
-      <w:r>
-        <w:t xml:space="preserve">“ konnte der Bearbeiter gewechselt werden. Dabei wurde erneut das Anmeldefenster gezeigt und nach Verifizierung der Anmeldedaten geschlossen. Wurde das Authentifizierungsfenster während des Vorgangs manuell geschlossen, blieb der aktuelle Bearbeiter angemeldet. Diese Funktionalität sollte den schnellen Wechsel zwischen den Labormitarbeitern ermöglichen, indem die Software </w:t>
-      </w:r>
-      <w:r>
-        <w:t>für die Ummeldung nicht geschlossen werden musste.</w:t>
-      </w:r>
-    </w:p>
-    <w:p>
-      <w:r>
-        <w:t>Auf der rechten Seite der Nutzeroberfläche wurde ein separater Bereich für die Anzeige des letzten Verbrauches integriert. In diesem Rahmen wurde</w:t>
-      </w:r>
-      <w:r>
-        <w:t xml:space="preserve">n die Werte </w:t>
-      </w:r>
-      <w:r>
-        <w:t xml:space="preserve">des letzten eingetragenen Verbrauchs angezeigt. </w:t>
-      </w:r>
-      <w:r>
-        <w:t>Über die Schaltfläche „</w:t>
-      </w:r>
-      <w:r>
-        <w:rPr>
-          <w:rStyle w:val="TechnicalZchn"/>
-        </w:rPr>
-        <w:t>Entfernen</w:t>
-      </w:r>
-      <w:r>
-        <w:t>“ konnte</w:t>
-      </w:r>
-      <w:r>
-        <w:t xml:space="preserve"> der Eintrag aus der Datenbank gelöscht werden. Dabei wurde die Menge auf die Restmenge der gespeicherten Lieferung addiert. Über die Schaltfläche „</w:t>
-      </w:r>
-      <w:r>
-        <w:rPr>
-          <w:rStyle w:val="TechnicalZchn"/>
-        </w:rPr>
-        <w:t>Ändern</w:t>
-      </w:r>
-      <w:r>
-        <w:t xml:space="preserve">“ konnte der gezeigte Verbrauch geändert werden. Nach dem Klick auf die Schaltfläche </w:t>
-      </w:r>
-      <w:r>
-        <w:t xml:space="preserve">wurde die gespeicherte Lieferung in der Tabelle ausgewählt und die verbrauchte Menge in dem Textfeld für die Gewichtsangabe eingetragen. Der Nutzer hatte nun die Möglichkeit, Änderungen und er Menge vorzunehmen oder eine andere Lieferung auszuwählen, bevor die Änderungen mit einem zweiten Klick auf die Schaltfläche gespeichert wurden. Für die Speicherung wurde zuerst der </w:t>
-      </w:r>
-      <w:r>
-        <w:t>fehlerhafte Eintrag in der Verbrauchstabelle gelöscht und die Restmenge der gespeicherten Lieferung um die Menge erhöht. Anschließend wurde ein neuer Eintrag in die Tabelle „Verbrauch“ mit den angepassten Werten gespeichert und die Restmenge der ausgewählten Lieferung um die entsprechende Menge gesenkt.</w:t>
-      </w:r>
-    </w:p>
-    <w:p>
-      <w:bookmarkStart w:id="69" w:name="_GoBack"/>
-      <w:bookmarkEnd w:id="69"/>
-    </w:p>
-    <w:p>
+        <w:t xml:space="preserve"> gegeben.</w:t>
+      </w:r>
+    </w:p>
+    <w:p>
+      <w:pPr>
+        <w:keepNext/>
+      </w:pPr>
       <w:r>
         <w:rPr>
           <w:noProof/>
           <w:lang w:eastAsia="de-DE"/>
         </w:rPr>
         <w:drawing>
-          <wp:inline distT="0" distB="0" distL="0" distR="0" wp14:anchorId="63DB3117" wp14:editId="091092FC">
-            <wp:extent cx="5791200" cy="2133600"/>
+          <wp:inline distT="0" distB="0" distL="0" distR="0">
+            <wp:extent cx="5753100" cy="2095500"/>
             <wp:effectExtent l="0" t="0" r="0" b="0"/>
-            <wp:docPr id="21" name="Grafik 21"/>
+            <wp:docPr id="22" name="Grafik 22"/>
             <wp:cNvGraphicFramePr>
               <a:graphicFrameLocks xmlns:a="http://schemas.openxmlformats.org/drawingml/2006/main" noChangeAspect="1"/>
             </wp:cNvGraphicFramePr>
@@ -11679,30 +12098,36 @@
               <a:graphicData uri="http://schemas.openxmlformats.org/drawingml/2006/picture">
                 <pic:pic xmlns:pic="http://schemas.openxmlformats.org/drawingml/2006/picture">
                   <pic:nvPicPr>
-                    <pic:cNvPr id="0" name=""/>
-                    <pic:cNvPicPr/>
+                    <pic:cNvPr id="0" name="Picture 3"/>
+                    <pic:cNvPicPr>
+                      <a:picLocks noChangeAspect="1" noChangeArrowheads="1"/>
+                    </pic:cNvPicPr>
                   </pic:nvPicPr>
-                  <pic:blipFill rotWithShape="1">
-                    <a:blip r:embed="rId30"/>
-                    <a:srcRect r="30888"/>
-                    <a:stretch/>
+                  <pic:blipFill>
+                    <a:blip r:embed="rId30">
+                      <a:extLst>
+                        <a:ext uri="{28A0092B-C50C-407E-A947-70E740481C1C}">
+                          <a14:useLocalDpi xmlns:a14="http://schemas.microsoft.com/office/drawing/2010/main" val="0"/>
+                        </a:ext>
+                      </a:extLst>
+                    </a:blip>
+                    <a:srcRect/>
+                    <a:stretch>
+                      <a:fillRect/>
+                    </a:stretch>
                   </pic:blipFill>
                   <pic:spPr bwMode="auto">
                     <a:xfrm>
                       <a:off x="0" y="0"/>
-                      <a:ext cx="5791089" cy="2133559"/>
+                      <a:ext cx="5753100" cy="2095500"/>
                     </a:xfrm>
                     <a:prstGeom prst="rect">
                       <a:avLst/>
                     </a:prstGeom>
+                    <a:noFill/>
                     <a:ln>
                       <a:noFill/>
                     </a:ln>
-                    <a:extLst>
-                      <a:ext uri="{53640926-AAD7-44D8-BBD7-CCE9431645EC}">
-                        <a14:shadowObscured xmlns:a14="http://schemas.microsoft.com/office/drawing/2010/main"/>
-                      </a:ext>
-                    </a:extLst>
                   </pic:spPr>
                 </pic:pic>
               </a:graphicData>
@@ -11711,11 +12136,353 @@
         </w:drawing>
       </w:r>
     </w:p>
+    <w:p>
+      <w:pPr>
+        <w:pStyle w:val="Beschriftung"/>
+      </w:pPr>
+      <w:bookmarkStart w:id="70" w:name="_Ref485886674"/>
+      <w:r>
+        <w:t xml:space="preserve">Abbildung </w:t>
+      </w:r>
+      <w:fldSimple w:instr=" SEQ Abbildung \* ARABIC ">
+        <w:r>
+          <w:rPr>
+            <w:noProof/>
+          </w:rPr>
+          <w:t>19</w:t>
+        </w:r>
+      </w:fldSimple>
+      <w:bookmarkEnd w:id="70"/>
+      <w:r>
+        <w:t>: Oberfläche zur Konfiguration der seriellen Schnittstelle in der clientseitigen Software</w:t>
+      </w:r>
+    </w:p>
+    <w:p>
+      <w:r>
+        <w:lastRenderedPageBreak/>
+        <w:t>Die Konfiguration erfolgte benutzerfreundlich über die Auswahl von Optionen aus Drop-Down-Listen.</w:t>
+      </w:r>
+      <w:r>
+        <w:t xml:space="preserve"> Es konnten die genutzte Schnittstelle am Rechner, die verwendete Baudrate sowie die Parameter Paritätsbits, Stoppbits und Handshakeprotokoll verändert werden.</w:t>
+      </w:r>
+      <w:r>
+        <w:t xml:space="preserve"> Über die Schaltfläche „</w:t>
+      </w:r>
+      <w:proofErr w:type="spellStart"/>
+      <w:r>
+        <w:rPr>
+          <w:rStyle w:val="TechnicalZchn"/>
+        </w:rPr>
+        <w:t>Reset</w:t>
+      </w:r>
+      <w:proofErr w:type="spellEnd"/>
+      <w:r>
+        <w:t xml:space="preserve">“ konnten Änderungen der </w:t>
+      </w:r>
+      <w:r>
+        <w:t>Einst</w:t>
+      </w:r>
+      <w:r>
+        <w:t>e</w:t>
+      </w:r>
+      <w:r>
+        <w:t>llungen</w:t>
+      </w:r>
+      <w:r>
+        <w:t xml:space="preserve"> rückgängig gemacht werden</w:t>
+      </w:r>
+      <w:r>
+        <w:t>. Mithilfe der Schaltfläche „</w:t>
+      </w:r>
+      <w:r>
+        <w:rPr>
+          <w:rStyle w:val="TechnicalZchn"/>
+        </w:rPr>
+        <w:t>Port öffnen</w:t>
+      </w:r>
+      <w:r>
+        <w:t xml:space="preserve">“ konnte die Verbindung zu der Waage hergestellt oder geschlossen werden. </w:t>
+      </w:r>
+      <w:r>
+        <w:t>Beim Herstellen der Verbindung wurden weiterhin alle Einstellungen der seriellen Schnittstelle in einer Datei gespeichert und bei Neustart der Software aus der Datei geladen.</w:t>
+      </w:r>
+    </w:p>
+    <w:p>
+      <w:r>
+        <w:t xml:space="preserve">In dem oberen Teil des Reiters wurde ein serielles Terminal zur Verfügung gestellt, mit dem einfache Befehle an die Waage übertragen und die Antwort dargestellt werden konnte. </w:t>
+      </w:r>
+      <w:r>
+        <w:t xml:space="preserve">So konnten beispielsweise aktuelle </w:t>
+      </w:r>
+      <w:proofErr w:type="spellStart"/>
+      <w:r>
+        <w:t>Wägewerte</w:t>
+      </w:r>
+      <w:proofErr w:type="spellEnd"/>
+      <w:r>
+        <w:t xml:space="preserve"> abgerufen oder Tara-Funktionen aufgerufen werden. Weiterhin konnte der Auto-Print-Modus aktiviert werden, bei dem die Waage nach Stabilisierung des Gewichtes automatisch die aktuellen Werte an die Software sendete.</w:t>
+      </w:r>
+    </w:p>
+    <w:p>
+      <w:pPr>
+        <w:pStyle w:val="berschrift3"/>
+      </w:pPr>
+      <w:r>
+        <w:t>5.2.3 Datenbankverbindung</w:t>
+      </w:r>
+    </w:p>
+    <w:p>
+      <w:r>
+        <w:t xml:space="preserve">Für die Verbindung zu dem MySQL-Server wurde die OpenSource-Software „Connector/Net“ von Oracle Corp. verwendet. </w:t>
+      </w:r>
+      <w:r>
+        <w:t>In dem Reiter „</w:t>
+      </w:r>
+      <w:r>
+        <w:rPr>
+          <w:rStyle w:val="TechnicalZchn"/>
+        </w:rPr>
+        <w:t>Datenbank</w:t>
+      </w:r>
+      <w:r>
+        <w:t>“</w:t>
+      </w:r>
+      <w:r>
+        <w:t xml:space="preserve"> wurde die Möglichkeit zur Konfiguration der Verbindung mit der Chemikaliendatenbank geboten. </w:t>
+      </w:r>
+      <w:r>
+        <w:t xml:space="preserve">Parameter der Verbindung waren der Hostname, der genutzte Port der MySQL-Datenbank, der in der Datenbank registrierte Nutzername und das entsprechende Passwort. Die Oberfläche in dem Reiter ist in </w:t>
+      </w:r>
+      <w:r>
+        <w:fldChar w:fldCharType="begin"/>
+      </w:r>
+      <w:r>
+        <w:instrText xml:space="preserve"> REF _Ref485889924 \h </w:instrText>
+      </w:r>
+      <w:r>
+        <w:fldChar w:fldCharType="separate"/>
+      </w:r>
+      <w:r>
+        <w:t xml:space="preserve">Abbildung </w:t>
+      </w:r>
+      <w:r>
+        <w:rPr>
+          <w:noProof/>
+        </w:rPr>
+        <w:t>20</w:t>
+      </w:r>
+      <w:r>
+        <w:fldChar w:fldCharType="end"/>
+      </w:r>
+      <w:r>
+        <w:t xml:space="preserve"> gezeigt</w:t>
+      </w:r>
+    </w:p>
+    <w:p>
+      <w:pPr>
+        <w:keepNext/>
+      </w:pPr>
+      <w:r>
+        <w:rPr>
+          <w:noProof/>
+          <w:lang w:eastAsia="de-DE"/>
+        </w:rPr>
+        <w:drawing>
+          <wp:inline distT="0" distB="0" distL="0" distR="0">
+            <wp:extent cx="5753100" cy="1266825"/>
+            <wp:effectExtent l="0" t="0" r="0" b="9525"/>
+            <wp:docPr id="24" name="Grafik 24"/>
+            <wp:cNvGraphicFramePr>
+              <a:graphicFrameLocks xmlns:a="http://schemas.openxmlformats.org/drawingml/2006/main" noChangeAspect="1"/>
+            </wp:cNvGraphicFramePr>
+            <a:graphic xmlns:a="http://schemas.openxmlformats.org/drawingml/2006/main">
+              <a:graphicData uri="http://schemas.openxmlformats.org/drawingml/2006/picture">
+                <pic:pic xmlns:pic="http://schemas.openxmlformats.org/drawingml/2006/picture">
+                  <pic:nvPicPr>
+                    <pic:cNvPr id="0" name="Picture 5"/>
+                    <pic:cNvPicPr>
+                      <a:picLocks noChangeAspect="1" noChangeArrowheads="1"/>
+                    </pic:cNvPicPr>
+                  </pic:nvPicPr>
+                  <pic:blipFill>
+                    <a:blip r:embed="rId31">
+                      <a:extLst>
+                        <a:ext uri="{28A0092B-C50C-407E-A947-70E740481C1C}">
+                          <a14:useLocalDpi xmlns:a14="http://schemas.microsoft.com/office/drawing/2010/main" val="0"/>
+                        </a:ext>
+                      </a:extLst>
+                    </a:blip>
+                    <a:srcRect/>
+                    <a:stretch>
+                      <a:fillRect/>
+                    </a:stretch>
+                  </pic:blipFill>
+                  <pic:spPr bwMode="auto">
+                    <a:xfrm>
+                      <a:off x="0" y="0"/>
+                      <a:ext cx="5753100" cy="1266825"/>
+                    </a:xfrm>
+                    <a:prstGeom prst="rect">
+                      <a:avLst/>
+                    </a:prstGeom>
+                    <a:noFill/>
+                    <a:ln>
+                      <a:noFill/>
+                    </a:ln>
+                  </pic:spPr>
+                </pic:pic>
+              </a:graphicData>
+            </a:graphic>
+          </wp:inline>
+        </w:drawing>
+      </w:r>
+    </w:p>
+    <w:p>
+      <w:pPr>
+        <w:pStyle w:val="Beschriftung"/>
+      </w:pPr>
+      <w:bookmarkStart w:id="71" w:name="_Ref485889924"/>
+      <w:r>
+        <w:t xml:space="preserve">Abbildung </w:t>
+      </w:r>
+      <w:fldSimple w:instr=" SEQ Abbildung \* ARABIC ">
+        <w:r>
+          <w:rPr>
+            <w:noProof/>
+          </w:rPr>
+          <w:t>20</w:t>
+        </w:r>
+      </w:fldSimple>
+      <w:bookmarkEnd w:id="71"/>
+      <w:r>
+        <w:t>: Oberfläche zur Konfiguration der Datenbankverbindung in der clientseitigen Software</w:t>
+      </w:r>
+    </w:p>
+    <w:p>
+      <w:r>
+        <w:t xml:space="preserve">Der Inhalt des Password-Feldes wurde automatisch </w:t>
+      </w:r>
+      <w:r>
+        <w:t>mit Punkten ersetzt</w:t>
+      </w:r>
+      <w:r>
+        <w:t>, um die Sicherheit der Eingaben zu gewährleisten. Nach der Bestätigung mit der „</w:t>
+      </w:r>
+      <w:r>
+        <w:rPr>
+          <w:rStyle w:val="TechnicalZchn"/>
+        </w:rPr>
+        <w:t>Anwenden</w:t>
+      </w:r>
+      <w:r>
+        <w:t xml:space="preserve">“-Schaltfläche wurde mit den aktuellen Einstellungen versucht, eine Verbindung zu einer Datenbank aufzubauen. </w:t>
+      </w:r>
+      <w:r>
+        <w:t xml:space="preserve">Wurde die Verbindung bestätigt, </w:t>
+      </w:r>
+      <w:r>
+        <w:lastRenderedPageBreak/>
+        <w:t>wurden alle Einstellungen in einer Datei gespeichert und bei jedem weiteren Systemstart automatisch wieder verwendet.</w:t>
+      </w:r>
+      <w:r>
+        <w:t xml:space="preserve"> Das eingegebene Passwort wurde dabei</w:t>
+      </w:r>
+      <w:r>
+        <w:t xml:space="preserve"> verschlüsselt gespeichert, um das Auslesen aus der Datei zu verhindern. Für die Verschlüsselung wurde der symmetrische Blockverschlüsselungsalgorithmus </w:t>
+      </w:r>
+      <w:proofErr w:type="spellStart"/>
+      <w:r>
+        <w:rPr>
+          <w:i/>
+        </w:rPr>
+        <w:t>Blowfish</w:t>
+      </w:r>
+      <w:proofErr w:type="spellEnd"/>
+      <w:r>
+        <w:t xml:space="preserve"> verwendet. Die verwendete C#-Implementation stammte aus dem OpenSource-Projekt </w:t>
+      </w:r>
+      <w:r>
+        <w:t>„</w:t>
+      </w:r>
+      <w:proofErr w:type="spellStart"/>
+      <w:r>
+        <w:t>Blowfish</w:t>
+      </w:r>
+      <w:proofErr w:type="spellEnd"/>
+      <w:r>
+        <w:t xml:space="preserve"> Block </w:t>
+      </w:r>
+      <w:proofErr w:type="spellStart"/>
+      <w:r>
+        <w:t>Cipher</w:t>
+      </w:r>
+      <w:proofErr w:type="spellEnd"/>
+      <w:r>
+        <w:t xml:space="preserve"> C#</w:t>
+      </w:r>
+      <w:r>
+        <w:t xml:space="preserve">“ von Defuse.ca. </w:t>
+      </w:r>
+      <w:r>
+        <w:t>Konnte die Verbindung nicht hergestellt werden, konnte mit der „</w:t>
+      </w:r>
+      <w:proofErr w:type="spellStart"/>
+      <w:r>
+        <w:rPr>
+          <w:rStyle w:val="TechnicalZchn"/>
+        </w:rPr>
+        <w:t>Reset</w:t>
+      </w:r>
+      <w:proofErr w:type="spellEnd"/>
+      <w:r>
+        <w:t>“-Schaltfläche die letzte funktionierende Konfiguration wiederhergestellt werden.</w:t>
+      </w:r>
+    </w:p>
+    <w:p>
+      <w:r>
+        <w:t>Die in der Oberfläche erforderlichen Anmeldedaten entsprechen dabei nicht den Anmeldedaten für die Software oder das Webinterface, sondern sind</w:t>
+      </w:r>
+      <w:bookmarkStart w:id="72" w:name="_GoBack"/>
+      <w:bookmarkEnd w:id="72"/>
+      <w:r>
+        <w:t xml:space="preserve"> </w:t>
+      </w:r>
+      <w:r>
+        <w:t>von dem</w:t>
+      </w:r>
+      <w:r>
+        <w:t xml:space="preserve"> MySQL</w:t>
+      </w:r>
+      <w:r>
+        <w:t>-Server</w:t>
+      </w:r>
+      <w:r>
+        <w:t xml:space="preserve"> </w:t>
+      </w:r>
+      <w:r>
+        <w:t xml:space="preserve">verwaltete Nutzer und für die Rechteverwaltung bei Zugriffen auf die Datenbanken relevant. So können in dem MySQL-Server Nutzer festgelegt werden, die </w:t>
+      </w:r>
+      <w:r>
+        <w:t>ausschließlich Daten lesen können, ohne Änderungen durchführen zu können. In diesem Fall konnte die Client-Software die Verbindung herstelle</w:t>
+      </w:r>
+      <w:r>
+        <w:t>n</w:t>
+      </w:r>
+      <w:r>
+        <w:t>, konnte allerdings keinen Verbrauch in der Datenbank speichern, löschen oder ändern.</w:t>
+      </w:r>
+      <w:r>
+        <w:t xml:space="preserve"> </w:t>
+      </w:r>
+      <w:r>
+        <w:t>Es sollte für die Clientsoftware stets ein Nutzer angelegt werden mit Rechten zur Datenänderung, aber ohne Rechte zur Änderung der Datenbankstruktur.</w:t>
+      </w:r>
+    </w:p>
     <w:p/>
     <w:p>
       <w:pPr>
         <w:sectPr>
-          <w:headerReference w:type="default" r:id="rId31"/>
+          <w:headerReference w:type="default" r:id="rId32"/>
           <w:pgSz w:w="11906" w:h="16838"/>
           <w:pgMar w:top="1417" w:right="1417" w:bottom="1134" w:left="1417" w:header="708" w:footer="708" w:gutter="0"/>
           <w:cols w:space="708"/>
@@ -11727,14 +12494,14 @@
       <w:pPr>
         <w:pStyle w:val="berschrift1"/>
       </w:pPr>
-      <w:bookmarkStart w:id="70" w:name="_Toc318367895"/>
-      <w:bookmarkStart w:id="71" w:name="_Toc485826612"/>
+      <w:bookmarkStart w:id="73" w:name="_Toc318367895"/>
+      <w:bookmarkStart w:id="74" w:name="_Toc485826612"/>
       <w:r>
         <w:lastRenderedPageBreak/>
         <w:t>Literaturverzeichnis</w:t>
       </w:r>
-      <w:bookmarkEnd w:id="70"/>
-      <w:bookmarkEnd w:id="71"/>
+      <w:bookmarkEnd w:id="73"/>
+      <w:bookmarkEnd w:id="74"/>
     </w:p>
     <w:tbl>
       <w:tblPr>
@@ -12845,7 +13612,7 @@
                 <w:lang w:val="en-US"/>
               </w:rPr>
             </w:pPr>
-            <w:hyperlink r:id="rId32" w:history="1">
+            <w:hyperlink r:id="rId33" w:history="1">
               <w:r>
                 <w:rPr>
                   <w:rStyle w:val="Hyperlink"/>
@@ -13359,7 +14126,7 @@
           <w:lang w:val="en-US"/>
         </w:rPr>
         <w:sectPr>
-          <w:headerReference w:type="default" r:id="rId33"/>
+          <w:headerReference w:type="default" r:id="rId34"/>
           <w:pgSz w:w="11906" w:h="16838"/>
           <w:pgMar w:top="1417" w:right="1417" w:bottom="1134" w:left="1417" w:header="708" w:footer="708" w:gutter="0"/>
           <w:cols w:space="708"/>
@@ -13520,7 +14287,7 @@
       </w:r>
     </w:p>
     <w:sectPr>
-      <w:headerReference w:type="default" r:id="rId34"/>
+      <w:headerReference w:type="default" r:id="rId35"/>
       <w:pgSz w:w="11906" w:h="16838"/>
       <w:pgMar w:top="1417" w:right="1417" w:bottom="1134" w:left="1417" w:header="708" w:footer="708" w:gutter="0"/>
       <w:cols w:space="708"/>
@@ -13735,7 +14502,7 @@
       <w:rPr>
         <w:noProof/>
       </w:rPr>
-      <w:t>44</w:t>
+      <w:t>46</w:t>
     </w:r>
     <w:r>
       <w:fldChar w:fldCharType="end"/>
@@ -13776,7 +14543,7 @@
       <w:rPr>
         <w:noProof/>
       </w:rPr>
-      <w:t>45</w:t>
+      <w:t>47</w:t>
     </w:r>
     <w:r>
       <w:fldChar w:fldCharType="end"/>
@@ -13817,7 +14584,7 @@
       <w:rPr>
         <w:noProof/>
       </w:rPr>
-      <w:t>47</w:t>
+      <w:t>49</w:t>
     </w:r>
     <w:r>
       <w:fldChar w:fldCharType="end"/>
@@ -19968,7 +20735,7 @@
 </file>
 
 <file path=customXml/itemProps1.xml><?xml version="1.0" encoding="utf-8"?>
-<ds:datastoreItem xmlns:ds="http://schemas.openxmlformats.org/officeDocument/2006/customXml" ds:itemID="{ACDD5EB2-9BFB-4AB8-81A0-61F9DEA4DDCB}">
+<ds:datastoreItem xmlns:ds="http://schemas.openxmlformats.org/officeDocument/2006/customXml" ds:itemID="{C1E2C64D-E6BB-4D7D-BDB5-F93D77F84C64}">
   <ds:schemaRefs>
     <ds:schemaRef ds:uri="http://schemas.openxmlformats.org/officeDocument/2006/bibliography"/>
   </ds:schemaRefs>

</xml_diff>